<commit_message>
Adding OS file completed, OS codes and Stochastic processes file
</commit_message>
<xml_diff>
--- a/5th Semester/OR/OR File.docx
+++ b/5th Semester/OR/OR File.docx
@@ -1563,25 +1563,15 @@
           <w:lang w:val="en-IN"/>
         </w:rPr>
       </w:pPr>
-    </w:p>
-    <w:p>
-      <w:pPr>
-        <w:pStyle w:val="Title"/>
+      <w:r>
         <w:rPr>
           <w:b/>
           <w:bCs/>
           <w:color w:val="auto"/>
           <w:lang w:val="en-IN"/>
         </w:rPr>
-      </w:pPr>
-      <w:r>
-        <w:rPr>
-          <w:b/>
-          <w:bCs/>
-          <w:color w:val="auto"/>
-          <w:lang w:val="en-IN"/>
-        </w:rPr>
-        <w:t>Practical 1</w:t>
+        <w:lastRenderedPageBreak/>
+        <w:t>Practical 2</w:t>
       </w:r>
     </w:p>
     <w:p>
@@ -1607,7 +1597,7 @@
           <w:szCs w:val="28"/>
           <w:lang w:val="en-IN"/>
         </w:rPr>
-        <w:t xml:space="preserve"> To perform simplex method on raw data</w:t>
+        <w:t xml:space="preserve"> To perform Big M Method on data.</w:t>
       </w:r>
     </w:p>
     <w:p>
@@ -1644,72 +1634,16 @@
           <w:lang w:val="en-IN"/>
         </w:rPr>
       </w:pPr>
-    </w:p>
-    <w:p>
-      <w:pPr>
-        <w:tabs>
-          <w:tab w:val="left" w:pos="1485"/>
-        </w:tabs>
-        <w:rPr>
-          <w:b/>
-          <w:sz w:val="32"/>
-          <w:szCs w:val="32"/>
-          <w:lang w:val="en-IN"/>
-        </w:rPr>
-      </w:pPr>
-      <w:r>
-        <w:rPr>
-          <w:b/>
-          <w:sz w:val="32"/>
-          <w:szCs w:val="32"/>
-          <w:lang w:val="en-IN"/>
-        </w:rPr>
-        <w:t>Output</w:t>
-      </w:r>
-      <w:r>
-        <w:rPr>
-          <w:b/>
-          <w:sz w:val="32"/>
-          <w:szCs w:val="32"/>
-          <w:lang w:val="en-IN"/>
-        </w:rPr>
-        <w:t>:</w:t>
-      </w:r>
-    </w:p>
-    <w:p>
-      <w:pPr>
-        <w:tabs>
-          <w:tab w:val="left" w:pos="1485"/>
-        </w:tabs>
+      <w:r>
         <w:rPr>
           <w:noProof/>
           <w:lang w:val="en-IN" w:eastAsia="en-IN" w:bidi="hi-IN"/>
         </w:rPr>
-      </w:pPr>
-    </w:p>
-    <w:p>
-      <w:pPr>
-        <w:tabs>
-          <w:tab w:val="left" w:pos="1485"/>
-        </w:tabs>
-        <w:jc w:val="center"/>
-        <w:rPr>
-          <w:bCs/>
-          <w:sz w:val="32"/>
-          <w:szCs w:val="32"/>
-          <w:lang w:val="en-IN"/>
-        </w:rPr>
-      </w:pPr>
-      <w:r>
-        <w:rPr>
-          <w:noProof/>
-          <w:lang w:val="en-IN" w:eastAsia="en-IN" w:bidi="hi-IN"/>
-        </w:rPr>
         <w:drawing>
-          <wp:inline distT="0" distB="0" distL="0" distR="0" wp14:anchorId="439B62A4" wp14:editId="3B24058B">
-            <wp:extent cx="6223000" cy="3333750"/>
+          <wp:inline distT="0" distB="0" distL="0" distR="0" wp14:anchorId="1D5157A1" wp14:editId="6A2DA934">
+            <wp:extent cx="2264735" cy="2040896"/>
             <wp:effectExtent l="0" t="0" r="0" b="0"/>
-            <wp:docPr id="3" name="Picture 3"/>
+            <wp:docPr id="12" name="Picture 12"/>
             <wp:cNvGraphicFramePr>
               <a:graphicFrameLocks xmlns:a="http://schemas.openxmlformats.org/drawingml/2006/main" noChangeAspect="1"/>
             </wp:cNvGraphicFramePr>
@@ -1722,13 +1656,13 @@
                   </pic:nvPicPr>
                   <pic:blipFill rotWithShape="1">
                     <a:blip r:embed="rId10"/>
-                    <a:srcRect l="1282" r="1" b="5930"/>
+                    <a:srcRect l="7160" t="38425" r="62052" b="24582"/>
                     <a:stretch/>
                   </pic:blipFill>
                   <pic:spPr bwMode="auto">
                     <a:xfrm>
                       <a:off x="0" y="0"/>
-                      <a:ext cx="6223000" cy="3333750"/>
+                      <a:ext cx="2266086" cy="2042114"/>
                     </a:xfrm>
                     <a:prstGeom prst="rect">
                       <a:avLst/>
@@ -1751,6 +1685,559 @@
     </w:p>
     <w:p>
       <w:pPr>
+        <w:tabs>
+          <w:tab w:val="left" w:pos="1485"/>
+        </w:tabs>
+        <w:rPr>
+          <w:b/>
+          <w:sz w:val="32"/>
+          <w:szCs w:val="32"/>
+          <w:lang w:val="en-IN"/>
+        </w:rPr>
+      </w:pPr>
+      <w:r>
+        <w:rPr>
+          <w:b/>
+          <w:sz w:val="32"/>
+          <w:szCs w:val="32"/>
+          <w:lang w:val="en-IN"/>
+        </w:rPr>
+        <w:t>Output</w:t>
+      </w:r>
+      <w:r>
+        <w:rPr>
+          <w:b/>
+          <w:sz w:val="32"/>
+          <w:szCs w:val="32"/>
+          <w:lang w:val="en-IN"/>
+        </w:rPr>
+        <w:t>:</w:t>
+      </w:r>
+    </w:p>
+    <w:p>
+      <w:pPr>
+        <w:tabs>
+          <w:tab w:val="left" w:pos="1485"/>
+        </w:tabs>
+        <w:rPr>
+          <w:b/>
+          <w:sz w:val="32"/>
+          <w:szCs w:val="32"/>
+          <w:lang w:val="en-IN"/>
+        </w:rPr>
+      </w:pPr>
+      <w:r>
+        <w:rPr>
+          <w:noProof/>
+          <w:lang w:val="en-IN" w:eastAsia="en-IN" w:bidi="hi-IN"/>
+        </w:rPr>
+        <w:drawing>
+          <wp:inline distT="0" distB="0" distL="0" distR="0" wp14:anchorId="6EC20244" wp14:editId="13C31572">
+            <wp:extent cx="6071191" cy="4199861"/>
+            <wp:effectExtent l="0" t="0" r="0" b="0"/>
+            <wp:docPr id="13" name="Picture 13"/>
+            <wp:cNvGraphicFramePr>
+              <a:graphicFrameLocks xmlns:a="http://schemas.openxmlformats.org/drawingml/2006/main" noChangeAspect="1"/>
+            </wp:cNvGraphicFramePr>
+            <a:graphic xmlns:a="http://schemas.openxmlformats.org/drawingml/2006/main">
+              <a:graphicData uri="http://schemas.openxmlformats.org/drawingml/2006/picture">
+                <pic:pic xmlns:pic="http://schemas.openxmlformats.org/drawingml/2006/picture">
+                  <pic:nvPicPr>
+                    <pic:cNvPr id="0" name=""/>
+                    <pic:cNvPicPr/>
+                  </pic:nvPicPr>
+                  <pic:blipFill rotWithShape="1">
+                    <a:blip r:embed="rId11"/>
+                    <a:srcRect l="16647" t="24582" r="21778" b="7876"/>
+                    <a:stretch/>
+                  </pic:blipFill>
+                  <pic:spPr bwMode="auto">
+                    <a:xfrm>
+                      <a:off x="0" y="0"/>
+                      <a:ext cx="6074815" cy="4202368"/>
+                    </a:xfrm>
+                    <a:prstGeom prst="rect">
+                      <a:avLst/>
+                    </a:prstGeom>
+                    <a:ln>
+                      <a:noFill/>
+                    </a:ln>
+                    <a:extLst>
+                      <a:ext uri="{53640926-AAD7-44D8-BBD7-CCE9431645EC}">
+                        <a14:shadowObscured xmlns:a14="http://schemas.microsoft.com/office/drawing/2010/main"/>
+                      </a:ext>
+                    </a:extLst>
+                  </pic:spPr>
+                </pic:pic>
+              </a:graphicData>
+            </a:graphic>
+          </wp:inline>
+        </w:drawing>
+      </w:r>
+    </w:p>
+    <w:p>
+      <w:pPr>
+        <w:tabs>
+          <w:tab w:val="left" w:pos="1485"/>
+        </w:tabs>
+        <w:rPr>
+          <w:noProof/>
+          <w:lang w:val="en-IN" w:eastAsia="en-IN" w:bidi="hi-IN"/>
+        </w:rPr>
+      </w:pPr>
+      <w:r>
+        <w:rPr>
+          <w:noProof/>
+          <w:lang w:val="en-IN" w:eastAsia="en-IN" w:bidi="hi-IN"/>
+        </w:rPr>
+        <w:lastRenderedPageBreak/>
+        <w:drawing>
+          <wp:inline distT="0" distB="0" distL="0" distR="0" wp14:anchorId="43FAF2B7" wp14:editId="24C2579F">
+            <wp:extent cx="5901070" cy="3657600"/>
+            <wp:effectExtent l="0" t="0" r="0" b="0"/>
+            <wp:docPr id="14" name="Picture 14"/>
+            <wp:cNvGraphicFramePr>
+              <a:graphicFrameLocks xmlns:a="http://schemas.openxmlformats.org/drawingml/2006/main" noChangeAspect="1"/>
+            </wp:cNvGraphicFramePr>
+            <a:graphic xmlns:a="http://schemas.openxmlformats.org/drawingml/2006/main">
+              <a:graphicData uri="http://schemas.openxmlformats.org/drawingml/2006/picture">
+                <pic:pic xmlns:pic="http://schemas.openxmlformats.org/drawingml/2006/picture">
+                  <pic:nvPicPr>
+                    <pic:cNvPr id="0" name=""/>
+                    <pic:cNvPicPr/>
+                  </pic:nvPicPr>
+                  <pic:blipFill rotWithShape="1">
+                    <a:blip r:embed="rId12"/>
+                    <a:srcRect l="54785" t="20382" r="3320" b="15287"/>
+                    <a:stretch/>
+                  </pic:blipFill>
+                  <pic:spPr bwMode="auto">
+                    <a:xfrm>
+                      <a:off x="0" y="0"/>
+                      <a:ext cx="5922083" cy="3670624"/>
+                    </a:xfrm>
+                    <a:prstGeom prst="rect">
+                      <a:avLst/>
+                    </a:prstGeom>
+                    <a:ln>
+                      <a:noFill/>
+                    </a:ln>
+                    <a:extLst>
+                      <a:ext uri="{53640926-AAD7-44D8-BBD7-CCE9431645EC}">
+                        <a14:shadowObscured xmlns:a14="http://schemas.microsoft.com/office/drawing/2010/main"/>
+                      </a:ext>
+                    </a:extLst>
+                  </pic:spPr>
+                </pic:pic>
+              </a:graphicData>
+            </a:graphic>
+          </wp:inline>
+        </w:drawing>
+      </w:r>
+    </w:p>
+    <w:p>
+      <w:pPr>
+        <w:tabs>
+          <w:tab w:val="left" w:pos="1485"/>
+        </w:tabs>
+        <w:rPr>
+          <w:noProof/>
+          <w:lang w:val="en-IN" w:eastAsia="en-IN" w:bidi="hi-IN"/>
+        </w:rPr>
+      </w:pPr>
+      <w:r>
+        <w:rPr>
+          <w:noProof/>
+          <w:lang w:val="en-IN" w:eastAsia="en-IN" w:bidi="hi-IN"/>
+        </w:rPr>
+        <w:drawing>
+          <wp:inline distT="0" distB="0" distL="0" distR="0" wp14:anchorId="3F23D1BC" wp14:editId="0351F701">
+            <wp:extent cx="6124353" cy="4136065"/>
+            <wp:effectExtent l="0" t="0" r="0" b="0"/>
+            <wp:docPr id="15" name="Picture 15"/>
+            <wp:cNvGraphicFramePr>
+              <a:graphicFrameLocks xmlns:a="http://schemas.openxmlformats.org/drawingml/2006/main" noChangeAspect="1"/>
+            </wp:cNvGraphicFramePr>
+            <a:graphic xmlns:a="http://schemas.openxmlformats.org/drawingml/2006/main">
+              <a:graphicData uri="http://schemas.openxmlformats.org/drawingml/2006/picture">
+                <pic:pic xmlns:pic="http://schemas.openxmlformats.org/drawingml/2006/picture">
+                  <pic:nvPicPr>
+                    <pic:cNvPr id="0" name=""/>
+                    <pic:cNvPicPr/>
+                  </pic:nvPicPr>
+                  <pic:blipFill rotWithShape="1">
+                    <a:blip r:embed="rId13"/>
+                    <a:srcRect l="54427" t="20064" r="3857" b="14968"/>
+                    <a:stretch/>
+                  </pic:blipFill>
+                  <pic:spPr bwMode="auto">
+                    <a:xfrm>
+                      <a:off x="0" y="0"/>
+                      <a:ext cx="6140869" cy="4147219"/>
+                    </a:xfrm>
+                    <a:prstGeom prst="rect">
+                      <a:avLst/>
+                    </a:prstGeom>
+                    <a:ln>
+                      <a:noFill/>
+                    </a:ln>
+                    <a:extLst>
+                      <a:ext uri="{53640926-AAD7-44D8-BBD7-CCE9431645EC}">
+                        <a14:shadowObscured xmlns:a14="http://schemas.microsoft.com/office/drawing/2010/main"/>
+                      </a:ext>
+                    </a:extLst>
+                  </pic:spPr>
+                </pic:pic>
+              </a:graphicData>
+            </a:graphic>
+          </wp:inline>
+        </w:drawing>
+      </w:r>
+    </w:p>
+    <w:p>
+      <w:pPr>
+        <w:tabs>
+          <w:tab w:val="left" w:pos="1485"/>
+        </w:tabs>
+        <w:rPr>
+          <w:noProof/>
+          <w:lang w:val="en-IN" w:eastAsia="en-IN" w:bidi="hi-IN"/>
+        </w:rPr>
+      </w:pPr>
+    </w:p>
+    <w:p>
+      <w:pPr>
+        <w:tabs>
+          <w:tab w:val="left" w:pos="1485"/>
+        </w:tabs>
+        <w:rPr>
+          <w:bCs/>
+          <w:sz w:val="32"/>
+          <w:szCs w:val="32"/>
+          <w:lang w:val="en-IN"/>
+        </w:rPr>
+      </w:pPr>
+      <w:r>
+        <w:rPr>
+          <w:noProof/>
+          <w:lang w:val="en-IN" w:eastAsia="en-IN" w:bidi="hi-IN"/>
+        </w:rPr>
+        <w:drawing>
+          <wp:inline distT="0" distB="0" distL="0" distR="0" wp14:anchorId="67308BE7" wp14:editId="1935A8FD">
+            <wp:extent cx="5932967" cy="5592725"/>
+            <wp:effectExtent l="0" t="0" r="0" b="0"/>
+            <wp:docPr id="16" name="Picture 16"/>
+            <wp:cNvGraphicFramePr>
+              <a:graphicFrameLocks xmlns:a="http://schemas.openxmlformats.org/drawingml/2006/main" noChangeAspect="1"/>
+            </wp:cNvGraphicFramePr>
+            <a:graphic xmlns:a="http://schemas.openxmlformats.org/drawingml/2006/main">
+              <a:graphicData uri="http://schemas.openxmlformats.org/drawingml/2006/picture">
+                <pic:pic xmlns:pic="http://schemas.openxmlformats.org/drawingml/2006/picture">
+                  <pic:nvPicPr>
+                    <pic:cNvPr id="0" name=""/>
+                    <pic:cNvPicPr/>
+                  </pic:nvPicPr>
+                  <pic:blipFill rotWithShape="1">
+                    <a:blip r:embed="rId14"/>
+                    <a:srcRect l="54785" t="21338" r="3320" b="11783"/>
+                    <a:stretch/>
+                  </pic:blipFill>
+                  <pic:spPr bwMode="auto">
+                    <a:xfrm>
+                      <a:off x="0" y="0"/>
+                      <a:ext cx="5937848" cy="5597326"/>
+                    </a:xfrm>
+                    <a:prstGeom prst="rect">
+                      <a:avLst/>
+                    </a:prstGeom>
+                    <a:ln>
+                      <a:noFill/>
+                    </a:ln>
+                    <a:extLst>
+                      <a:ext uri="{53640926-AAD7-44D8-BBD7-CCE9431645EC}">
+                        <a14:shadowObscured xmlns:a14="http://schemas.microsoft.com/office/drawing/2010/main"/>
+                      </a:ext>
+                    </a:extLst>
+                  </pic:spPr>
+                </pic:pic>
+              </a:graphicData>
+            </a:graphic>
+          </wp:inline>
+        </w:drawing>
+      </w:r>
+    </w:p>
+    <w:p>
+      <w:pPr>
+        <w:tabs>
+          <w:tab w:val="left" w:pos="1485"/>
+        </w:tabs>
+        <w:rPr>
+          <w:bCs/>
+          <w:sz w:val="32"/>
+          <w:szCs w:val="32"/>
+          <w:lang w:val="en-IN"/>
+        </w:rPr>
+      </w:pPr>
+    </w:p>
+    <w:p>
+      <w:pPr>
+        <w:tabs>
+          <w:tab w:val="left" w:pos="1485"/>
+        </w:tabs>
+        <w:rPr>
+          <w:bCs/>
+          <w:sz w:val="32"/>
+          <w:szCs w:val="32"/>
+          <w:lang w:val="en-IN"/>
+        </w:rPr>
+      </w:pPr>
+    </w:p>
+    <w:p>
+      <w:pPr>
+        <w:tabs>
+          <w:tab w:val="left" w:pos="1485"/>
+        </w:tabs>
+        <w:rPr>
+          <w:bCs/>
+          <w:sz w:val="32"/>
+          <w:szCs w:val="32"/>
+          <w:lang w:val="en-IN"/>
+        </w:rPr>
+      </w:pPr>
+    </w:p>
+    <w:p>
+      <w:pPr>
+        <w:tabs>
+          <w:tab w:val="left" w:pos="1485"/>
+        </w:tabs>
+        <w:rPr>
+          <w:bCs/>
+          <w:sz w:val="32"/>
+          <w:szCs w:val="32"/>
+          <w:lang w:val="en-IN"/>
+        </w:rPr>
+      </w:pPr>
+    </w:p>
+    <w:p>
+      <w:pPr>
+        <w:tabs>
+          <w:tab w:val="left" w:pos="1485"/>
+        </w:tabs>
+        <w:rPr>
+          <w:bCs/>
+          <w:sz w:val="32"/>
+          <w:szCs w:val="32"/>
+          <w:lang w:val="en-IN"/>
+        </w:rPr>
+      </w:pPr>
+    </w:p>
+    <w:p>
+      <w:pPr>
+        <w:pStyle w:val="Title"/>
+        <w:rPr>
+          <w:b/>
+          <w:bCs/>
+          <w:color w:val="auto"/>
+          <w:lang w:val="en-IN"/>
+        </w:rPr>
+      </w:pPr>
+      <w:r>
+        <w:rPr>
+          <w:b/>
+          <w:bCs/>
+          <w:color w:val="auto"/>
+          <w:lang w:val="en-IN"/>
+        </w:rPr>
+        <w:lastRenderedPageBreak/>
+        <w:t xml:space="preserve"> </w:t>
+      </w:r>
+      <w:bookmarkStart w:id="0" w:name="_GoBack"/>
+      <w:bookmarkEnd w:id="0"/>
+      <w:r>
+        <w:rPr>
+          <w:b/>
+          <w:bCs/>
+          <w:color w:val="auto"/>
+          <w:lang w:val="en-IN"/>
+        </w:rPr>
+        <w:t xml:space="preserve">Practical </w:t>
+      </w:r>
+      <w:r>
+        <w:rPr>
+          <w:b/>
+          <w:bCs/>
+          <w:color w:val="auto"/>
+          <w:lang w:val="en-IN"/>
+        </w:rPr>
+        <w:t>3</w:t>
+      </w:r>
+    </w:p>
+    <w:p>
+      <w:pPr>
+        <w:rPr>
+          <w:sz w:val="28"/>
+          <w:szCs w:val="28"/>
+          <w:lang w:val="en-IN"/>
+        </w:rPr>
+      </w:pPr>
+      <w:r>
+        <w:rPr>
+          <w:b/>
+          <w:sz w:val="28"/>
+          <w:szCs w:val="28"/>
+          <w:lang w:val="en-IN"/>
+        </w:rPr>
+        <w:t xml:space="preserve">Problem Statement: </w:t>
+      </w:r>
+      <w:r>
+        <w:rPr>
+          <w:sz w:val="28"/>
+          <w:szCs w:val="28"/>
+          <w:lang w:val="en-IN"/>
+        </w:rPr>
+        <w:t xml:space="preserve"> Application of dual simplex method</w:t>
+      </w:r>
+    </w:p>
+    <w:p>
+      <w:pPr>
+        <w:pStyle w:val="NoSpacing"/>
+        <w:rPr>
+          <w:rFonts w:cs="Courier New"/>
+          <w:b/>
+          <w:sz w:val="28"/>
+          <w:szCs w:val="28"/>
+          <w:lang w:val="en-IN"/>
+        </w:rPr>
+      </w:pPr>
+      <w:r>
+        <w:rPr>
+          <w:rFonts w:cs="Courier New"/>
+          <w:b/>
+          <w:sz w:val="28"/>
+          <w:szCs w:val="28"/>
+          <w:lang w:val="en-IN"/>
+        </w:rPr>
+        <w:t xml:space="preserve">PROGRAM: </w:t>
+      </w:r>
+    </w:p>
+    <w:p>
+      <w:pPr>
+        <w:tabs>
+          <w:tab w:val="left" w:pos="1485"/>
+        </w:tabs>
+        <w:rPr>
+          <w:bCs/>
+          <w:sz w:val="32"/>
+          <w:szCs w:val="32"/>
+          <w:lang w:val="en-IN"/>
+        </w:rPr>
+      </w:pPr>
+    </w:p>
+    <w:p>
+      <w:pPr>
+        <w:tabs>
+          <w:tab w:val="left" w:pos="1485"/>
+        </w:tabs>
+        <w:rPr>
+          <w:bCs/>
+          <w:sz w:val="32"/>
+          <w:szCs w:val="32"/>
+          <w:lang w:val="en-IN"/>
+        </w:rPr>
+      </w:pPr>
+      <w:r>
+        <w:rPr>
+          <w:noProof/>
+          <w:lang w:val="en-IN" w:eastAsia="en-IN" w:bidi="hi-IN"/>
+        </w:rPr>
+        <w:drawing>
+          <wp:inline distT="0" distB="0" distL="0" distR="0" wp14:anchorId="149AD032" wp14:editId="1C232821">
+            <wp:extent cx="5613990" cy="4678325"/>
+            <wp:effectExtent l="0" t="0" r="0" b="0"/>
+            <wp:docPr id="17" name="Picture 17"/>
+            <wp:cNvGraphicFramePr>
+              <a:graphicFrameLocks xmlns:a="http://schemas.openxmlformats.org/drawingml/2006/main" noChangeAspect="1"/>
+            </wp:cNvGraphicFramePr>
+            <a:graphic xmlns:a="http://schemas.openxmlformats.org/drawingml/2006/main">
+              <a:graphicData uri="http://schemas.openxmlformats.org/drawingml/2006/picture">
+                <pic:pic xmlns:pic="http://schemas.openxmlformats.org/drawingml/2006/picture">
+                  <pic:nvPicPr>
+                    <pic:cNvPr id="0" name=""/>
+                    <pic:cNvPicPr/>
+                  </pic:nvPicPr>
+                  <pic:blipFill rotWithShape="1">
+                    <a:blip r:embed="rId15"/>
+                    <a:srcRect l="54607" t="29936" r="3319" b="8917"/>
+                    <a:stretch/>
+                  </pic:blipFill>
+                  <pic:spPr bwMode="auto">
+                    <a:xfrm>
+                      <a:off x="0" y="0"/>
+                      <a:ext cx="5624151" cy="4686792"/>
+                    </a:xfrm>
+                    <a:prstGeom prst="rect">
+                      <a:avLst/>
+                    </a:prstGeom>
+                    <a:ln>
+                      <a:noFill/>
+                    </a:ln>
+                    <a:extLst>
+                      <a:ext uri="{53640926-AAD7-44D8-BBD7-CCE9431645EC}">
+                        <a14:shadowObscured xmlns:a14="http://schemas.microsoft.com/office/drawing/2010/main"/>
+                      </a:ext>
+                    </a:extLst>
+                  </pic:spPr>
+                </pic:pic>
+              </a:graphicData>
+            </a:graphic>
+          </wp:inline>
+        </w:drawing>
+      </w:r>
+    </w:p>
+    <w:p>
+      <w:pPr>
+        <w:tabs>
+          <w:tab w:val="left" w:pos="1485"/>
+        </w:tabs>
+        <w:jc w:val="center"/>
+        <w:rPr>
+          <w:bCs/>
+          <w:sz w:val="32"/>
+          <w:szCs w:val="32"/>
+          <w:lang w:val="en-IN"/>
+        </w:rPr>
+      </w:pPr>
+    </w:p>
+    <w:p>
+      <w:pPr>
+        <w:tabs>
+          <w:tab w:val="left" w:pos="1485"/>
+        </w:tabs>
+        <w:jc w:val="center"/>
+        <w:rPr>
+          <w:bCs/>
+          <w:sz w:val="32"/>
+          <w:szCs w:val="32"/>
+          <w:lang w:val="en-IN"/>
+        </w:rPr>
+      </w:pPr>
+    </w:p>
+    <w:p>
+      <w:pPr>
+        <w:tabs>
+          <w:tab w:val="left" w:pos="1485"/>
+        </w:tabs>
+        <w:jc w:val="center"/>
+        <w:rPr>
+          <w:bCs/>
+          <w:sz w:val="32"/>
+          <w:szCs w:val="32"/>
+          <w:lang w:val="en-IN"/>
+        </w:rPr>
+      </w:pPr>
+    </w:p>
+    <w:p>
+      <w:pPr>
         <w:jc w:val="center"/>
         <w:rPr>
           <w:sz w:val="32"/>
@@ -1788,6 +2275,19 @@
     </w:p>
     <w:p>
       <w:pPr>
+        <w:tabs>
+          <w:tab w:val="center" w:pos="4680"/>
+          <w:tab w:val="left" w:pos="8340"/>
+        </w:tabs>
+        <w:rPr>
+          <w:sz w:val="46"/>
+          <w:szCs w:val="46"/>
+          <w:lang w:val="en-IN"/>
+        </w:rPr>
+      </w:pPr>
+    </w:p>
+    <w:p>
+      <w:pPr>
         <w:pStyle w:val="Title"/>
         <w:rPr>
           <w:lang w:val="en-IN"/>
@@ -1797,7 +2297,6 @@
         <w:rPr>
           <w:lang w:val="en-IN"/>
         </w:rPr>
-        <w:lastRenderedPageBreak/>
         <w:t>PERT Technique</w:t>
       </w:r>
     </w:p>
@@ -1845,7 +2344,7 @@
       <w:r>
         <w:t xml:space="preserve">) is a statistical tool used in </w:t>
       </w:r>
-      <w:hyperlink r:id="rId11" w:tooltip="Project management" w:history="1">
+      <w:hyperlink r:id="rId16" w:tooltip="Project management" w:history="1">
         <w:r>
           <w:rPr>
             <w:rStyle w:val="Hyperlink"/>
@@ -1856,7 +2355,7 @@
       <w:r>
         <w:t xml:space="preserve">, which was designed to analyze and represent the </w:t>
       </w:r>
-      <w:hyperlink r:id="rId12" w:tooltip="Task (project management)" w:history="1">
+      <w:hyperlink r:id="rId17" w:tooltip="Task (project management)" w:history="1">
         <w:r>
           <w:rPr>
             <w:rStyle w:val="Hyperlink"/>
@@ -1867,7 +2366,7 @@
       <w:r>
         <w:t xml:space="preserve"> involved in completing a given </w:t>
       </w:r>
-      <w:hyperlink r:id="rId13" w:tooltip="Project" w:history="1">
+      <w:hyperlink r:id="rId18" w:tooltip="Project" w:history="1">
         <w:r>
           <w:rPr>
             <w:rStyle w:val="Hyperlink"/>
@@ -1909,7 +2408,7 @@
                     </pic:cNvPicPr>
                   </pic:nvPicPr>
                   <pic:blipFill>
-                    <a:blip r:embed="rId14">
+                    <a:blip r:embed="rId19">
                       <a:extLst>
                         <a:ext uri="{28A0092B-C50C-407E-A947-70E740481C1C}">
                           <a14:useLocalDpi xmlns:a14="http://schemas.microsoft.com/office/drawing/2010/main" val="0"/>
@@ -2016,7 +2515,11 @@
         <w:pStyle w:val="NormalWeb"/>
       </w:pPr>
       <w:r>
-        <w:t>PERT and CPM are complementary tools, because "CPM employs one time estimate and one cost estimate for each activity; PERT may utilize three time estimates (optimistic, expected, and pessimistic) and no costs for each activity. Although these are distinct differences, the term PERT is applied increasingly to all critical path scheduling.</w:t>
+        <w:t xml:space="preserve">PERT and CPM are complementary tools, because "CPM employs one time estimate and one cost estimate for each activity; PERT may utilize three time estimates (optimistic, expected, and </w:t>
+      </w:r>
+      <w:r>
+        <w:lastRenderedPageBreak/>
+        <w:t>pessimistic) and no costs for each activity. Although these are distinct differences, the term PERT is applied increasingly to all critical path scheduling.</w:t>
       </w:r>
     </w:p>
     <w:p>
@@ -2047,7 +2550,6 @@
           <w:sz w:val="34"/>
           <w:szCs w:val="34"/>
         </w:rPr>
-        <w:lastRenderedPageBreak/>
         <w:t>Events and activities</w:t>
       </w:r>
     </w:p>
@@ -2335,7 +2837,11 @@
       </w:r>
       <w:proofErr w:type="spellEnd"/>
       <w:r>
-        <w:t>) or a path (TE), accounting for the fact that things don't always proceed as normal (the implication being that the expected time is the average time the task would require if the task were repeated on a number of occasions over an extended period of time).</w:t>
+        <w:t xml:space="preserve">) or a path (TE), accounting for the fact that things don't always proceed as normal (the implication being </w:t>
+      </w:r>
+      <w:r>
+        <w:lastRenderedPageBreak/>
+        <w:t>that the expected time is the average time the task would require if the task were repeated on a number of occasions over an extended period of time).</w:t>
       </w:r>
     </w:p>
     <w:p>
@@ -2360,7 +2866,6 @@
           <w:b/>
           <w:bCs/>
         </w:rPr>
-        <w:lastRenderedPageBreak/>
         <w:t>te</w:t>
       </w:r>
       <w:proofErr w:type="spellEnd"/>
@@ -2447,7 +2952,7 @@
             <v:path o:extrusionok="f" gradientshapeok="t" o:connecttype="rect"/>
             <o:lock v:ext="edit" aspectratio="t"/>
           </v:shapetype>
-          <v:shape id="_x0000_i1026" type="#_x0000_t75" alt="{\displaystyle TE=\sum _{i=1}^{n}te_{i}}" style="width:24.3pt;height:24.3pt"/>
+          <v:shape id="_x0000_i1025" type="#_x0000_t75" alt="{\displaystyle TE=\sum _{i=1}^{n}te_{i}}" style="width:24pt;height:24pt"/>
         </w:pict>
       </w:r>
       <w:r>
@@ -2479,7 +2984,7 @@
                     </pic:cNvPicPr>
                   </pic:nvPicPr>
                   <pic:blipFill>
-                    <a:blip r:embed="rId15">
+                    <a:blip r:embed="rId20">
                       <a:extLst>
                         <a:ext uri="{28A0092B-C50C-407E-A947-70E740481C1C}">
                           <a14:useLocalDpi xmlns:a14="http://schemas.microsoft.com/office/drawing/2010/main" val="0"/>
@@ -2637,7 +3142,7 @@
       </w:r>
       <w:r>
         <w:pict>
-          <v:shape id="_x0000_i1025" type="#_x0000_t75" alt="{\displaystyle \sigma _{TE}={\sqrt {\sum _{i=1}^{n}{\sigma _{te_{i}}}^{2}}}}" style="width:24.3pt;height:24.3pt"/>
+          <v:shape id="_x0000_i1026" type="#_x0000_t75" alt="{\displaystyle \sigma _{TE}={\sqrt {\sum _{i=1}^{n}{\sigma _{te_{i}}}^{2}}}}" style="width:24pt;height:24pt"/>
         </w:pict>
       </w:r>
       <w:r>
@@ -2666,7 +3171,7 @@
                     </pic:cNvPicPr>
                   </pic:nvPicPr>
                   <pic:blipFill>
-                    <a:blip r:embed="rId16">
+                    <a:blip r:embed="rId21">
                       <a:extLst>
                         <a:ext uri="{28A0092B-C50C-407E-A947-70E740481C1C}">
                           <a14:useLocalDpi xmlns:a14="http://schemas.microsoft.com/office/drawing/2010/main" val="0"/>
@@ -3039,7 +3544,11 @@
       </w:r>
       <w:proofErr w:type="spellEnd"/>
       <w:r>
-        <w:t xml:space="preserve"> building a house, the land must be graded before the foundation can be laid) while difficult for others (there are two areas that need to be graded, but there are only enough bulldozers to do one). Additionally, the time estimates usually reflect the normal, non-rushed time. Many times, the time required to execute the task can be reduced for an additional cost or a reduction in the quality.</w:t>
+        <w:t xml:space="preserve"> building a house, the land must be graded before the foundation can be laid) while difficult for others (there are two areas that need to be graded, but there are only enough bulldozers to do one). Additionally, the </w:t>
+      </w:r>
+      <w:r>
+        <w:lastRenderedPageBreak/>
+        <w:t>time estimates usually reflect the normal, non-rushed time. Many times, the time required to execute the task can be reduced for an additional cost or a reduction in the quality.</w:t>
       </w:r>
     </w:p>
     <w:p/>
@@ -3054,7 +3563,6 @@
         <w:rPr>
           <w:lang w:val="en-IN"/>
         </w:rPr>
-        <w:lastRenderedPageBreak/>
         <w:t xml:space="preserve">In the following example there are seven tasks, </w:t>
       </w:r>
       <w:proofErr w:type="spellStart"/>
@@ -4613,7 +5121,7 @@
             <wp:extent cx="6060558" cy="1388400"/>
             <wp:effectExtent l="0" t="0" r="0" b="0"/>
             <wp:docPr id="10" name="Picture 10" descr="https://upload.wikimedia.org/wikipedia/en/7/73/Pert_example_gantt_chart.gif">
-              <a:hlinkClick xmlns:a="http://schemas.openxmlformats.org/drawingml/2006/main" r:id="rId17"/>
+              <a:hlinkClick xmlns:a="http://schemas.openxmlformats.org/drawingml/2006/main" r:id="rId22"/>
             </wp:docPr>
             <wp:cNvGraphicFramePr>
               <a:graphicFrameLocks xmlns:a="http://schemas.openxmlformats.org/drawingml/2006/main" noChangeAspect="1"/>
@@ -4623,14 +5131,14 @@
                 <pic:pic xmlns:pic="http://schemas.openxmlformats.org/drawingml/2006/picture">
                   <pic:nvPicPr>
                     <pic:cNvPr id="0" name="Picture 26" descr="https://upload.wikimedia.org/wikipedia/en/7/73/Pert_example_gantt_chart.gif">
-                      <a:hlinkClick r:id="rId17"/>
+                      <a:hlinkClick r:id="rId22"/>
                     </pic:cNvPr>
                     <pic:cNvPicPr>
                       <a:picLocks noChangeAspect="1" noChangeArrowheads="1"/>
                     </pic:cNvPicPr>
                   </pic:nvPicPr>
                   <pic:blipFill>
-                    <a:blip r:embed="rId18">
+                    <a:blip r:embed="rId23">
                       <a:extLst>
                         <a:ext uri="{28A0092B-C50C-407E-A947-70E740481C1C}">
                           <a14:useLocalDpi xmlns:a14="http://schemas.microsoft.com/office/drawing/2010/main" val="0"/>
@@ -4669,7 +5177,7 @@
       <w:r>
         <w:t xml:space="preserve">A Gantt chart created using </w:t>
       </w:r>
-      <w:hyperlink r:id="rId19" w:tooltip="Microsoft Project" w:history="1">
+      <w:hyperlink r:id="rId24" w:tooltip="Microsoft Project" w:history="1">
         <w:r>
           <w:rPr>
             <w:rStyle w:val="Hyperlink"/>
@@ -4680,7 +5188,7 @@
       <w:r>
         <w:t xml:space="preserve"> (MSP). Note (1) the </w:t>
       </w:r>
-      <w:hyperlink r:id="rId20" w:tooltip="Critical path method" w:history="1">
+      <w:hyperlink r:id="rId25" w:tooltip="Critical path method" w:history="1">
         <w:r>
           <w:rPr>
             <w:rStyle w:val="Hyperlink"/>
@@ -4691,7 +5199,7 @@
       <w:r>
         <w:t xml:space="preserve"> is in red, (2) the </w:t>
       </w:r>
-      <w:hyperlink r:id="rId21" w:tooltip="Float (project management)" w:history="1">
+      <w:hyperlink r:id="rId26" w:tooltip="Float (project management)" w:history="1">
         <w:r>
           <w:rPr>
             <w:rStyle w:val="Hyperlink"/>
@@ -4741,13 +5249,12 @@
           <w:color w:val="0000FF"/>
           <w:lang w:val="en-IN" w:eastAsia="en-IN" w:bidi="hi-IN"/>
         </w:rPr>
-        <w:lastRenderedPageBreak/>
         <w:drawing>
           <wp:inline distT="0" distB="0" distL="0" distR="0">
             <wp:extent cx="5124893" cy="1967023"/>
             <wp:effectExtent l="0" t="0" r="0" b="0"/>
             <wp:docPr id="9" name="Picture 9" descr="https://upload.wikimedia.org/wikipedia/en/9/9a/Pert_example_gantt_chart.png">
-              <a:hlinkClick xmlns:a="http://schemas.openxmlformats.org/drawingml/2006/main" r:id="rId22"/>
+              <a:hlinkClick xmlns:a="http://schemas.openxmlformats.org/drawingml/2006/main" r:id="rId27"/>
             </wp:docPr>
             <wp:cNvGraphicFramePr>
               <a:graphicFrameLocks xmlns:a="http://schemas.openxmlformats.org/drawingml/2006/main" noChangeAspect="1"/>
@@ -4757,14 +5264,14 @@
                 <pic:pic xmlns:pic="http://schemas.openxmlformats.org/drawingml/2006/picture">
                   <pic:nvPicPr>
                     <pic:cNvPr id="0" name="Picture 27" descr="https://upload.wikimedia.org/wikipedia/en/9/9a/Pert_example_gantt_chart.png">
-                      <a:hlinkClick r:id="rId22"/>
+                      <a:hlinkClick r:id="rId27"/>
                     </pic:cNvPr>
                     <pic:cNvPicPr>
                       <a:picLocks noChangeAspect="1" noChangeArrowheads="1"/>
                     </pic:cNvPicPr>
                   </pic:nvPicPr>
                   <pic:blipFill rotWithShape="1">
-                    <a:blip r:embed="rId23">
+                    <a:blip r:embed="rId28">
                       <a:extLst>
                         <a:ext uri="{28A0092B-C50C-407E-A947-70E740481C1C}">
                           <a14:useLocalDpi xmlns:a14="http://schemas.microsoft.com/office/drawing/2010/main" val="0"/>
@@ -4806,7 +5313,7 @@
       <w:r>
         <w:t xml:space="preserve">note (1) the </w:t>
       </w:r>
-      <w:hyperlink r:id="rId24" w:tooltip="Critical path method" w:history="1">
+      <w:hyperlink r:id="rId29" w:tooltip="Critical path method" w:history="1">
         <w:r>
           <w:rPr>
             <w:rStyle w:val="Hyperlink"/>
@@ -4817,7 +5324,7 @@
       <w:r>
         <w:t xml:space="preserve"> is highlighted, (2) the </w:t>
       </w:r>
-      <w:hyperlink r:id="rId25" w:tooltip="Float (project management)" w:history="1">
+      <w:hyperlink r:id="rId30" w:tooltip="Float (project management)" w:history="1">
         <w:r>
           <w:rPr>
             <w:rStyle w:val="Hyperlink"/>
@@ -5134,12 +5641,13 @@
           <w:color w:val="0000FF"/>
           <w:lang w:val="en-IN" w:eastAsia="en-IN" w:bidi="hi-IN"/>
         </w:rPr>
+        <w:lastRenderedPageBreak/>
         <w:drawing>
           <wp:inline distT="0" distB="0" distL="0" distR="0">
             <wp:extent cx="6234074" cy="2126512"/>
             <wp:effectExtent l="0" t="0" r="0" b="0"/>
             <wp:docPr id="8" name="Picture 8" descr="https://upload.wikimedia.org/wikipedia/en/4/40/Pert_example_network_diagram.gif">
-              <a:hlinkClick xmlns:a="http://schemas.openxmlformats.org/drawingml/2006/main" r:id="rId26"/>
+              <a:hlinkClick xmlns:a="http://schemas.openxmlformats.org/drawingml/2006/main" r:id="rId31"/>
             </wp:docPr>
             <wp:cNvGraphicFramePr>
               <a:graphicFrameLocks xmlns:a="http://schemas.openxmlformats.org/drawingml/2006/main" noChangeAspect="1"/>
@@ -5149,14 +5657,14 @@
                 <pic:pic xmlns:pic="http://schemas.openxmlformats.org/drawingml/2006/picture">
                   <pic:nvPicPr>
                     <pic:cNvPr id="0" name="Picture 28" descr="https://upload.wikimedia.org/wikipedia/en/4/40/Pert_example_network_diagram.gif">
-                      <a:hlinkClick r:id="rId26"/>
+                      <a:hlinkClick r:id="rId31"/>
                     </pic:cNvPr>
                     <pic:cNvPicPr>
                       <a:picLocks noChangeAspect="1" noChangeArrowheads="1"/>
                     </pic:cNvPicPr>
                   </pic:nvPicPr>
                   <pic:blipFill>
-                    <a:blip r:embed="rId27">
+                    <a:blip r:embed="rId32">
                       <a:extLst>
                         <a:ext uri="{28A0092B-C50C-407E-A947-70E740481C1C}">
                           <a14:useLocalDpi xmlns:a14="http://schemas.microsoft.com/office/drawing/2010/main" val="0"/>
@@ -5213,13 +5721,12 @@
           <w:color w:val="0000FF"/>
           <w:lang w:val="en-IN" w:eastAsia="en-IN" w:bidi="hi-IN"/>
         </w:rPr>
-        <w:lastRenderedPageBreak/>
         <w:drawing>
           <wp:inline distT="0" distB="0" distL="0" distR="0">
             <wp:extent cx="1743710" cy="1329055"/>
             <wp:effectExtent l="0" t="0" r="0" b="0"/>
             <wp:docPr id="7" name="Picture 7" descr="https://upload.wikimedia.org/wikipedia/en/d/d2/Pert_example_node_legend.GIF">
-              <a:hlinkClick xmlns:a="http://schemas.openxmlformats.org/drawingml/2006/main" r:id="rId28"/>
+              <a:hlinkClick xmlns:a="http://schemas.openxmlformats.org/drawingml/2006/main" r:id="rId33"/>
             </wp:docPr>
             <wp:cNvGraphicFramePr>
               <a:graphicFrameLocks xmlns:a="http://schemas.openxmlformats.org/drawingml/2006/main" noChangeAspect="1"/>
@@ -5229,14 +5736,14 @@
                 <pic:pic xmlns:pic="http://schemas.openxmlformats.org/drawingml/2006/picture">
                   <pic:nvPicPr>
                     <pic:cNvPr id="0" name="Picture 29" descr="https://upload.wikimedia.org/wikipedia/en/d/d2/Pert_example_node_legend.GIF">
-                      <a:hlinkClick r:id="rId28"/>
+                      <a:hlinkClick r:id="rId33"/>
                     </pic:cNvPr>
                     <pic:cNvPicPr>
                       <a:picLocks noChangeAspect="1" noChangeArrowheads="1"/>
                     </pic:cNvPicPr>
                   </pic:nvPicPr>
                   <pic:blipFill>
-                    <a:blip r:embed="rId29">
+                    <a:blip r:embed="rId34">
                       <a:extLst>
                         <a:ext uri="{28A0092B-C50C-407E-A947-70E740481C1C}">
                           <a14:useLocalDpi xmlns:a14="http://schemas.microsoft.com/office/drawing/2010/main" val="0"/>
@@ -5482,6 +5989,7 @@
         <w:spacing w:before="100" w:beforeAutospacing="1" w:after="100" w:afterAutospacing="1" w:line="240" w:lineRule="auto"/>
       </w:pPr>
       <w:r>
+        <w:lastRenderedPageBreak/>
         <w:t xml:space="preserve">The ES for </w:t>
       </w:r>
       <w:r>
@@ -5781,11 +6289,7 @@
         <w:t>unforeseen events</w:t>
       </w:r>
       <w:r>
-        <w:t xml:space="preserve">, the project should take 19.51 work days to complete. The next step is to determine the late start (LS) and late finish (LF) of each activity. This will eventually </w:t>
-      </w:r>
-      <w:r>
-        <w:lastRenderedPageBreak/>
-        <w:t xml:space="preserve">show if there are activities that have </w:t>
+        <w:t xml:space="preserve">, the project should take 19.51 work days to complete. The next step is to determine the late start (LS) and late finish (LF) of each activity. This will eventually show if there are activities that have </w:t>
       </w:r>
       <w:r>
         <w:t>slack</w:t>
@@ -6246,6 +6750,7 @@
         <w:spacing w:before="100" w:beforeAutospacing="1" w:after="100" w:afterAutospacing="1" w:line="240" w:lineRule="auto"/>
       </w:pPr>
       <w:r>
+        <w:lastRenderedPageBreak/>
         <w:t xml:space="preserve">The duration of path </w:t>
       </w:r>
       <w:proofErr w:type="spellStart"/>
@@ -6431,7 +6936,6 @@
           <w:i/>
           <w:iCs/>
         </w:rPr>
-        <w:lastRenderedPageBreak/>
         <w:t>Start</w:t>
       </w:r>
       <w:r>
@@ -6760,12 +7264,13 @@
           <w:color w:val="0000FF"/>
           <w:lang w:val="en-IN" w:eastAsia="en-IN" w:bidi="hi-IN"/>
         </w:rPr>
+        <w:lastRenderedPageBreak/>
         <w:drawing>
           <wp:inline distT="0" distB="0" distL="0" distR="0">
             <wp:extent cx="5165537" cy="3731526"/>
             <wp:effectExtent l="0" t="0" r="0" b="0"/>
             <wp:docPr id="6" name="Picture 6" descr="https://upload.wikimedia.org/wikipedia/commons/thumb/4/46/Pert_example_network_diagram_visio.gif/800px-Pert_example_network_diagram_visio.gif">
-              <a:hlinkClick xmlns:a="http://schemas.openxmlformats.org/drawingml/2006/main" r:id="rId30"/>
+              <a:hlinkClick xmlns:a="http://schemas.openxmlformats.org/drawingml/2006/main" r:id="rId35"/>
             </wp:docPr>
             <wp:cNvGraphicFramePr>
               <a:graphicFrameLocks xmlns:a="http://schemas.openxmlformats.org/drawingml/2006/main" noChangeAspect="1"/>
@@ -6775,14 +7280,14 @@
                 <pic:pic xmlns:pic="http://schemas.openxmlformats.org/drawingml/2006/picture">
                   <pic:nvPicPr>
                     <pic:cNvPr id="0" name="Picture 30" descr="https://upload.wikimedia.org/wikipedia/commons/thumb/4/46/Pert_example_network_diagram_visio.gif/800px-Pert_example_network_diagram_visio.gif">
-                      <a:hlinkClick r:id="rId30"/>
+                      <a:hlinkClick r:id="rId35"/>
                     </pic:cNvPr>
                     <pic:cNvPicPr>
                       <a:picLocks noChangeAspect="1" noChangeArrowheads="1"/>
                     </pic:cNvPicPr>
                   </pic:nvPicPr>
                   <pic:blipFill>
-                    <a:blip r:embed="rId31">
+                    <a:blip r:embed="rId36">
                       <a:extLst>
                         <a:ext uri="{28A0092B-C50C-407E-A947-70E740481C1C}">
                           <a14:useLocalDpi xmlns:a14="http://schemas.microsoft.com/office/drawing/2010/main" val="0"/>
@@ -6864,7 +7369,6 @@
           <w:sz w:val="30"/>
           <w:szCs w:val="30"/>
         </w:rPr>
-        <w:lastRenderedPageBreak/>
         <w:t>Advantages</w:t>
       </w:r>
     </w:p>
@@ -6879,7 +7383,7 @@
       <w:r>
         <w:t xml:space="preserve">PERT chart explicitly defines and makes visible </w:t>
       </w:r>
-      <w:hyperlink r:id="rId32" w:tooltip="Dependency (project management)" w:history="1">
+      <w:hyperlink r:id="rId37" w:tooltip="Dependency (project management)" w:history="1">
         <w:r>
           <w:rPr>
             <w:rStyle w:val="Hyperlink"/>
@@ -6890,7 +7394,7 @@
       <w:r>
         <w:t xml:space="preserve"> (precedence relationships) between the work breakdown structure (commonly </w:t>
       </w:r>
-      <w:hyperlink r:id="rId33" w:tooltip="Work breakdown structure" w:history="1">
+      <w:hyperlink r:id="rId38" w:tooltip="Work breakdown structure" w:history="1">
         <w:r>
           <w:rPr>
             <w:rStyle w:val="Hyperlink"/>
@@ -6976,6 +7480,7 @@
           <w:sz w:val="30"/>
           <w:szCs w:val="30"/>
         </w:rPr>
+        <w:lastRenderedPageBreak/>
         <w:t>Disadvantages</w:t>
       </w:r>
     </w:p>
@@ -7155,7 +7660,6 @@
         <w:rPr>
           <w:lang w:val="en-IN"/>
         </w:rPr>
-        <w:lastRenderedPageBreak/>
         <w:t>Case Study</w:t>
       </w:r>
       <w:r>
@@ -7270,7 +7774,6 @@
           <w:lang w:val="en-IN"/>
         </w:rPr>
       </w:pPr>
-      <w:bookmarkStart w:id="0" w:name="_GoBack"/>
       <w:r>
         <w:rPr>
           <w:b/>
@@ -7292,7 +7795,6 @@
         <w:t>?</w:t>
       </w:r>
     </w:p>
-    <w:bookmarkEnd w:id="0"/>
     <w:p>
       <w:pPr>
         <w:rPr>
@@ -7352,7 +7854,7 @@
       <w:r>
         <w:t xml:space="preserve">The process of translating source code written in </w:t>
       </w:r>
-      <w:hyperlink r:id="rId34" w:history="1">
+      <w:hyperlink r:id="rId39" w:history="1">
         <w:r>
           <w:rPr>
             <w:rStyle w:val="Hyperlink"/>
@@ -7363,7 +7865,7 @@
       <w:r>
         <w:t xml:space="preserve"> to </w:t>
       </w:r>
-      <w:hyperlink r:id="rId35" w:history="1">
+      <w:hyperlink r:id="rId40" w:history="1">
         <w:r>
           <w:rPr>
             <w:rStyle w:val="Hyperlink"/>
@@ -7382,7 +7884,7 @@
       <w:r>
         <w:t xml:space="preserve"> software known as </w:t>
       </w:r>
-      <w:hyperlink r:id="rId36" w:history="1">
+      <w:hyperlink r:id="rId41" w:history="1">
         <w:r>
           <w:rPr>
             <w:rStyle w:val="Hyperlink"/>
@@ -7447,7 +7949,7 @@
                     </pic:cNvPicPr>
                   </pic:nvPicPr>
                   <pic:blipFill>
-                    <a:blip r:embed="rId37">
+                    <a:blip r:embed="rId42">
                       <a:extLst>
                         <a:ext uri="{28A0092B-C50C-407E-A947-70E740481C1C}">
                           <a14:useLocalDpi xmlns:a14="http://schemas.microsoft.com/office/drawing/2010/main" val="0"/>
@@ -7570,7 +8072,7 @@
                     </pic:cNvPicPr>
                   </pic:nvPicPr>
                   <pic:blipFill>
-                    <a:blip r:embed="rId38">
+                    <a:blip r:embed="rId43">
                       <a:extLst>
                         <a:ext uri="{28A0092B-C50C-407E-A947-70E740481C1C}">
                           <a14:useLocalDpi xmlns:a14="http://schemas.microsoft.com/office/drawing/2010/main" val="0"/>
@@ -7692,7 +8194,7 @@
                     </pic:cNvPicPr>
                   </pic:nvPicPr>
                   <pic:blipFill>
-                    <a:blip r:embed="rId39">
+                    <a:blip r:embed="rId44">
                       <a:extLst>
                         <a:ext uri="{28A0092B-C50C-407E-A947-70E740481C1C}">
                           <a14:useLocalDpi xmlns:a14="http://schemas.microsoft.com/office/drawing/2010/main" val="0"/>
@@ -7770,7 +8272,7 @@
                     </pic:cNvPicPr>
                   </pic:nvPicPr>
                   <pic:blipFill>
-                    <a:blip r:embed="rId40">
+                    <a:blip r:embed="rId45">
                       <a:extLst>
                         <a:ext uri="{28A0092B-C50C-407E-A947-70E740481C1C}">
                           <a14:useLocalDpi xmlns:a14="http://schemas.microsoft.com/office/drawing/2010/main" val="0"/>
@@ -7850,7 +8352,7 @@
                     </pic:cNvPicPr>
                   </pic:nvPicPr>
                   <pic:blipFill>
-                    <a:blip r:embed="rId41">
+                    <a:blip r:embed="rId46">
                       <a:extLst>
                         <a:ext uri="{28A0092B-C50C-407E-A947-70E740481C1C}">
                           <a14:useLocalDpi xmlns:a14="http://schemas.microsoft.com/office/drawing/2010/main" val="0"/>
@@ -8059,7 +8561,7 @@
                     </pic:cNvPicPr>
                   </pic:nvPicPr>
                   <pic:blipFill>
-                    <a:blip r:embed="rId42">
+                    <a:blip r:embed="rId47">
                       <a:extLst>
                         <a:ext uri="{28A0092B-C50C-407E-A947-70E740481C1C}">
                           <a14:useLocalDpi xmlns:a14="http://schemas.microsoft.com/office/drawing/2010/main" val="0"/>
@@ -8263,7 +8765,7 @@
                     </pic:cNvPicPr>
                   </pic:nvPicPr>
                   <pic:blipFill>
-                    <a:blip r:embed="rId43">
+                    <a:blip r:embed="rId48">
                       <a:extLst>
                         <a:ext uri="{28A0092B-C50C-407E-A947-70E740481C1C}">
                           <a14:useLocalDpi xmlns:a14="http://schemas.microsoft.com/office/drawing/2010/main" val="0"/>
@@ -8407,21 +8909,7 @@
           <w:sz w:val="26"/>
           <w:szCs w:val="26"/>
         </w:rPr>
-        <w:t xml:space="preserve"> (in Windows) file known as </w:t>
-      </w:r>
-      <w:r>
-        <w:rPr>
-          <w:sz w:val="26"/>
-          <w:szCs w:val="26"/>
-        </w:rPr>
-        <w:t>object file</w:t>
-      </w:r>
-      <w:r>
-        <w:rPr>
-          <w:sz w:val="26"/>
-          <w:szCs w:val="26"/>
-        </w:rPr>
-        <w:t xml:space="preserve">. In our case it generates the </w:t>
+        <w:t xml:space="preserve"> (in Windows) file known as object file. In our case it generates the </w:t>
       </w:r>
       <w:proofErr w:type="spellStart"/>
       <w:r>
@@ -8504,7 +8992,7 @@
                     </pic:cNvPicPr>
                   </pic:nvPicPr>
                   <pic:blipFill>
-                    <a:blip r:embed="rId44">
+                    <a:blip r:embed="rId49">
                       <a:extLst>
                         <a:ext uri="{28A0092B-C50C-407E-A947-70E740481C1C}">
                           <a14:useLocalDpi xmlns:a14="http://schemas.microsoft.com/office/drawing/2010/main" val="0"/>
@@ -8695,7 +9183,7 @@
                     </pic:cNvPicPr>
                   </pic:nvPicPr>
                   <pic:blipFill>
-                    <a:blip r:embed="rId45">
+                    <a:blip r:embed="rId50">
                       <a:extLst>
                         <a:ext uri="{28A0092B-C50C-407E-A947-70E740481C1C}">
                           <a14:useLocalDpi xmlns:a14="http://schemas.microsoft.com/office/drawing/2010/main" val="0"/>
@@ -8897,7 +9385,7 @@
                     </pic:cNvPicPr>
                   </pic:nvPicPr>
                   <pic:blipFill>
-                    <a:blip r:embed="rId46">
+                    <a:blip r:embed="rId51">
                       <a:extLst>
                         <a:ext uri="{28A0092B-C50C-407E-A947-70E740481C1C}">
                           <a14:useLocalDpi xmlns:a14="http://schemas.microsoft.com/office/drawing/2010/main" val="0"/>
@@ -8981,7 +9469,7 @@
                     </pic:cNvPicPr>
                   </pic:nvPicPr>
                   <pic:blipFill>
-                    <a:blip r:embed="rId47">
+                    <a:blip r:embed="rId52">
                       <a:extLst>
                         <a:ext uri="{28A0092B-C50C-407E-A947-70E740481C1C}">
                           <a14:useLocalDpi xmlns:a14="http://schemas.microsoft.com/office/drawing/2010/main" val="0"/>
@@ -9103,7 +9591,7 @@
                     </pic:cNvPicPr>
                   </pic:nvPicPr>
                   <pic:blipFill rotWithShape="1">
-                    <a:blip r:embed="rId48">
+                    <a:blip r:embed="rId53">
                       <a:extLst>
                         <a:ext uri="{28A0092B-C50C-407E-A947-70E740481C1C}">
                           <a14:useLocalDpi xmlns:a14="http://schemas.microsoft.com/office/drawing/2010/main" val="0"/>
@@ -9148,7 +9636,7 @@
         </w:rPr>
         <w:t xml:space="preserve">Photo: This </w:t>
       </w:r>
-      <w:hyperlink r:id="rId49" w:history="1">
+      <w:hyperlink r:id="rId54" w:history="1">
         <w:r>
           <w:rPr>
             <w:rStyle w:val="Hyperlink"/>
@@ -9179,7 +9667,7 @@
         <w:lastRenderedPageBreak/>
         <w:t xml:space="preserve">You probably know that an old-style </w:t>
       </w:r>
-      <w:hyperlink r:id="rId50" w:history="1">
+      <w:hyperlink r:id="rId55" w:history="1">
         <w:r>
           <w:rPr>
             <w:rStyle w:val="Hyperlink"/>
@@ -9220,7 +9708,7 @@
       <w:r>
         <w:t xml:space="preserve"> (picture elements). Each one of these is effectively a separate red, blue, or green light that can be switched on or off very rapidly to make the moving color picture. The pixels are controlled in completely different ways in plasma and LCD screens. In a </w:t>
       </w:r>
-      <w:hyperlink r:id="rId51" w:history="1">
+      <w:hyperlink r:id="rId56" w:history="1">
         <w:r>
           <w:rPr>
             <w:rStyle w:val="Hyperlink"/>
@@ -9231,7 +9719,7 @@
       <w:r>
         <w:t xml:space="preserve"> screen, each pixel is a tiny fluorescent lamp switched on or off </w:t>
       </w:r>
-      <w:hyperlink r:id="rId52" w:history="1">
+      <w:hyperlink r:id="rId57" w:history="1">
         <w:r>
           <w:rPr>
             <w:rStyle w:val="Hyperlink"/>
@@ -9305,7 +9793,7 @@
                     </pic:cNvPicPr>
                   </pic:nvPicPr>
                   <pic:blipFill>
-                    <a:blip r:embed="rId53">
+                    <a:blip r:embed="rId58">
                       <a:extLst>
                         <a:ext uri="{28A0092B-C50C-407E-A947-70E740481C1C}">
                           <a14:useLocalDpi xmlns:a14="http://schemas.microsoft.com/office/drawing/2010/main" val="0"/>
@@ -9385,7 +9873,7 @@
       <w:r>
         <w:t xml:space="preserve">We're used to the idea that a given substance can be in one of three states: solid, liquid, or gas—we call them </w:t>
       </w:r>
-      <w:hyperlink r:id="rId54" w:history="1">
+      <w:hyperlink r:id="rId59" w:history="1">
         <w:r>
           <w:rPr>
             <w:rStyle w:val="Hyperlink"/>
@@ -9420,7 +9908,7 @@
       <w:r>
         <w:t xml:space="preserve">Solids are frozen lumps of matter that stay put all by themselves, often with their </w:t>
       </w:r>
-      <w:hyperlink r:id="rId55" w:history="1">
+      <w:hyperlink r:id="rId60" w:history="1">
         <w:r>
           <w:rPr>
             <w:rStyle w:val="Hyperlink"/>
@@ -9505,7 +9993,7 @@
                     </pic:cNvPicPr>
                   </pic:nvPicPr>
                   <pic:blipFill>
-                    <a:blip r:embed="rId56">
+                    <a:blip r:embed="rId61">
                       <a:extLst>
                         <a:ext uri="{28A0092B-C50C-407E-A947-70E740481C1C}">
                           <a14:useLocalDpi xmlns:a14="http://schemas.microsoft.com/office/drawing/2010/main" val="0"/>
@@ -9609,10 +10097,7 @@
       </w:r>
       <w:proofErr w:type="spellStart"/>
       <w:r>
-        <w:t>subpha</w:t>
-      </w:r>
-      <w:r>
-        <w:t>ses</w:t>
+        <w:t>subphases</w:t>
       </w:r>
       <w:proofErr w:type="spellEnd"/>
       <w:r>
@@ -9639,7 +10124,7 @@
       <w:r>
         <w:t xml:space="preserve"> liquid crystals have a really neat party trick. They can adopt a twisted-up structure and, when you apply </w:t>
       </w:r>
-      <w:hyperlink r:id="rId57" w:history="1">
+      <w:hyperlink r:id="rId62" w:history="1">
         <w:r>
           <w:rPr>
             <w:rStyle w:val="Hyperlink"/>
@@ -9664,7 +10149,7 @@
       <w:pPr>
         <w:pStyle w:val="NormalWeb"/>
       </w:pPr>
-      <w:hyperlink r:id="rId58" w:history="1">
+      <w:hyperlink r:id="rId63" w:history="1">
         <w:r>
           <w:rPr>
             <w:rStyle w:val="Hyperlink"/>
@@ -9675,7 +10160,7 @@
       <w:r>
         <w:t xml:space="preserve"> is a mysterious thing. Sometimes it behaves like a stream of particles—like a constant barrage of microscopic cannonballs carrying </w:t>
       </w:r>
-      <w:hyperlink r:id="rId59" w:history="1">
+      <w:hyperlink r:id="rId64" w:history="1">
         <w:r>
           <w:rPr>
             <w:rStyle w:val="Hyperlink"/>
@@ -9686,7 +10171,7 @@
       <w:r>
         <w:t xml:space="preserve"> we can see, through the air, at extremely high speed. Other times, light behaves more like waves on the sea. Instead of water moving up and down, light is a wave pattern of electrical and </w:t>
       </w:r>
-      <w:hyperlink r:id="rId60" w:history="1">
+      <w:hyperlink r:id="rId65" w:history="1">
         <w:r>
           <w:rPr>
             <w:rStyle w:val="Hyperlink"/>
@@ -9726,7 +10211,7 @@
                     </pic:cNvPicPr>
                   </pic:nvPicPr>
                   <pic:blipFill>
-                    <a:blip r:embed="rId61">
+                    <a:blip r:embed="rId66">
                       <a:extLst>
                         <a:ext uri="{28A0092B-C50C-407E-A947-70E740481C1C}">
                           <a14:useLocalDpi xmlns:a14="http://schemas.microsoft.com/office/drawing/2010/main" val="0"/>
@@ -9800,7 +10285,7 @@
                     </pic:cNvPicPr>
                   </pic:nvPicPr>
                   <pic:blipFill>
-                    <a:blip r:embed="rId62">
+                    <a:blip r:embed="rId67">
                       <a:extLst>
                         <a:ext uri="{28A0092B-C50C-407E-A947-70E740481C1C}">
                           <a14:useLocalDpi xmlns:a14="http://schemas.microsoft.com/office/drawing/2010/main" val="0"/>
@@ -9847,7 +10332,7 @@
         <w:lastRenderedPageBreak/>
         <w:t xml:space="preserve">Photo: A less well known trick of polarized light: it makes crystals gleam with amazing spectral colors due to a phenomenon called </w:t>
       </w:r>
-      <w:hyperlink r:id="rId63" w:tgtFrame="_blank" w:history="1">
+      <w:hyperlink r:id="rId68" w:tgtFrame="_blank" w:history="1">
         <w:proofErr w:type="spellStart"/>
         <w:r>
           <w:rPr>
@@ -9941,7 +10426,7 @@
                     </pic:cNvPicPr>
                   </pic:nvPicPr>
                   <pic:blipFill>
-                    <a:blip r:embed="rId64">
+                    <a:blip r:embed="rId69">
                       <a:extLst>
                         <a:ext uri="{28A0092B-C50C-407E-A947-70E740481C1C}">
                           <a14:useLocalDpi xmlns:a14="http://schemas.microsoft.com/office/drawing/2010/main" val="0"/>
@@ -10015,7 +10500,7 @@
                     </pic:cNvPicPr>
                   </pic:nvPicPr>
                   <pic:blipFill>
-                    <a:blip r:embed="rId65">
+                    <a:blip r:embed="rId70">
                       <a:extLst>
                         <a:ext uri="{28A0092B-C50C-407E-A947-70E740481C1C}">
                           <a14:useLocalDpi xmlns:a14="http://schemas.microsoft.com/office/drawing/2010/main" val="0"/>
@@ -10098,7 +10583,7 @@
       <w:r>
         <w:t xml:space="preserve"> liquid crystal that can be switched on or off (twisted or untwisted) electronically. When it's switched off, it rotates the light passing through it through 90 degrees, effectively allowing light to flow through the two polarizing filters and making the pixel look bright. When it's switched on, it doesn't rotate the light, which is blocked by one of the polarizers, and the pixel looks dark. Each pixel is controlled by a separate </w:t>
       </w:r>
-      <w:hyperlink r:id="rId66" w:history="1">
+      <w:hyperlink r:id="rId71" w:history="1">
         <w:r>
           <w:rPr>
             <w:rStyle w:val="Hyperlink"/>
@@ -10141,7 +10626,7 @@
                     </pic:cNvPicPr>
                   </pic:nvPicPr>
                   <pic:blipFill>
-                    <a:blip r:embed="rId67">
+                    <a:blip r:embed="rId72">
                       <a:extLst>
                         <a:ext uri="{28A0092B-C50C-407E-A947-70E740481C1C}">
                           <a14:useLocalDpi xmlns:a14="http://schemas.microsoft.com/office/drawing/2010/main" val="0"/>
@@ -10201,7 +10686,7 @@
                     </pic:cNvPicPr>
                   </pic:nvPicPr>
                   <pic:blipFill>
-                    <a:blip r:embed="rId68">
+                    <a:blip r:embed="rId73">
                       <a:extLst>
                         <a:ext uri="{28A0092B-C50C-407E-A947-70E740481C1C}">
                           <a14:useLocalDpi xmlns:a14="http://schemas.microsoft.com/office/drawing/2010/main" val="0"/>
@@ -10262,7 +10747,7 @@
                     </pic:cNvPicPr>
                   </pic:nvPicPr>
                   <pic:blipFill>
-                    <a:blip r:embed="rId69">
+                    <a:blip r:embed="rId74">
                       <a:extLst>
                         <a:ext uri="{28A0092B-C50C-407E-A947-70E740481C1C}">
                           <a14:useLocalDpi xmlns:a14="http://schemas.microsoft.com/office/drawing/2010/main" val="0"/>
@@ -10319,7 +10804,7 @@
                     </pic:cNvPicPr>
                   </pic:nvPicPr>
                   <pic:blipFill>
-                    <a:blip r:embed="rId70">
+                    <a:blip r:embed="rId75">
                       <a:extLst>
                         <a:ext uri="{28A0092B-C50C-407E-A947-70E740481C1C}">
                           <a14:useLocalDpi xmlns:a14="http://schemas.microsoft.com/office/drawing/2010/main" val="0"/>
@@ -10387,7 +10872,7 @@
                     <pic:cNvPicPr/>
                   </pic:nvPicPr>
                   <pic:blipFill>
-                    <a:blip r:embed="rId71"/>
+                    <a:blip r:embed="rId76"/>
                     <a:stretch>
                       <a:fillRect/>
                     </a:stretch>
@@ -10438,7 +10923,7 @@
                     </pic:cNvPicPr>
                   </pic:nvPicPr>
                   <pic:blipFill>
-                    <a:blip r:embed="rId72">
+                    <a:blip r:embed="rId77">
                       <a:extLst>
                         <a:ext uri="{28A0092B-C50C-407E-A947-70E740481C1C}">
                           <a14:useLocalDpi xmlns:a14="http://schemas.microsoft.com/office/drawing/2010/main" val="0"/>
@@ -10507,7 +10992,7 @@
                     <pic:cNvPicPr/>
                   </pic:nvPicPr>
                   <pic:blipFill>
-                    <a:blip r:embed="rId73"/>
+                    <a:blip r:embed="rId78"/>
                     <a:stretch>
                       <a:fillRect/>
                     </a:stretch>
@@ -10556,7 +11041,7 @@
                     <pic:cNvPicPr/>
                   </pic:nvPicPr>
                   <pic:blipFill>
-                    <a:blip r:embed="rId74"/>
+                    <a:blip r:embed="rId79"/>
                     <a:stretch>
                       <a:fillRect/>
                     </a:stretch>
@@ -10614,7 +11099,7 @@
                     <pic:cNvPicPr/>
                   </pic:nvPicPr>
                   <pic:blipFill>
-                    <a:blip r:embed="rId75"/>
+                    <a:blip r:embed="rId80"/>
                     <a:stretch>
                       <a:fillRect/>
                     </a:stretch>
@@ -10664,7 +11149,7 @@
                     <pic:cNvPicPr/>
                   </pic:nvPicPr>
                   <pic:blipFill>
-                    <a:blip r:embed="rId76"/>
+                    <a:blip r:embed="rId81"/>
                     <a:stretch>
                       <a:fillRect/>
                     </a:stretch>
@@ -10714,7 +11199,7 @@
                     <pic:cNvPicPr/>
                   </pic:nvPicPr>
                   <pic:blipFill>
-                    <a:blip r:embed="rId77"/>
+                    <a:blip r:embed="rId82"/>
                     <a:stretch>
                       <a:fillRect/>
                     </a:stretch>
@@ -10765,7 +11250,7 @@
                     <pic:cNvPicPr/>
                   </pic:nvPicPr>
                   <pic:blipFill>
-                    <a:blip r:embed="rId78"/>
+                    <a:blip r:embed="rId83"/>
                     <a:stretch>
                       <a:fillRect/>
                     </a:stretch>
@@ -10786,8 +11271,58 @@
         </w:drawing>
       </w:r>
     </w:p>
+    <w:p>
+      <w:pPr>
+        <w:ind w:left="-284"/>
+        <w:rPr>
+          <w:lang w:val="en-IN"/>
+        </w:rPr>
+      </w:pPr>
+      <w:r>
+        <w:rPr>
+          <w:noProof/>
+          <w:lang w:val="en-IN" w:eastAsia="en-IN" w:bidi="hi-IN"/>
+        </w:rPr>
+        <w:lastRenderedPageBreak/>
+        <w:drawing>
+          <wp:inline distT="0" distB="0" distL="0" distR="0" wp14:anchorId="1E7B02BE" wp14:editId="5731FA0D">
+            <wp:extent cx="5943600" cy="4457700"/>
+            <wp:effectExtent l="0" t="0" r="0" b="0"/>
+            <wp:docPr id="11" name="Picture 11"/>
+            <wp:cNvGraphicFramePr>
+              <a:graphicFrameLocks xmlns:a="http://schemas.openxmlformats.org/drawingml/2006/main" noChangeAspect="1"/>
+            </wp:cNvGraphicFramePr>
+            <a:graphic xmlns:a="http://schemas.openxmlformats.org/drawingml/2006/main">
+              <a:graphicData uri="http://schemas.openxmlformats.org/drawingml/2006/picture">
+                <pic:pic xmlns:pic="http://schemas.openxmlformats.org/drawingml/2006/picture">
+                  <pic:nvPicPr>
+                    <pic:cNvPr id="0" name=""/>
+                    <pic:cNvPicPr/>
+                  </pic:nvPicPr>
+                  <pic:blipFill>
+                    <a:blip r:embed="rId10"/>
+                    <a:stretch>
+                      <a:fillRect/>
+                    </a:stretch>
+                  </pic:blipFill>
+                  <pic:spPr>
+                    <a:xfrm>
+                      <a:off x="0" y="0"/>
+                      <a:ext cx="5943600" cy="4457700"/>
+                    </a:xfrm>
+                    <a:prstGeom prst="rect">
+                      <a:avLst/>
+                    </a:prstGeom>
+                  </pic:spPr>
+                </pic:pic>
+              </a:graphicData>
+            </a:graphic>
+          </wp:inline>
+        </w:drawing>
+      </w:r>
+    </w:p>
     <w:sectPr>
-      <w:footerReference w:type="default" r:id="rId79"/>
+      <w:footerReference w:type="default" r:id="rId84"/>
       <w:pgSz w:w="12240" w:h="15840"/>
       <w:pgMar w:top="1440" w:right="1440" w:bottom="1440" w:left="1440" w:header="708" w:footer="708" w:gutter="0"/>
       <w:pgBorders w:offsetFrom="page">
@@ -10882,7 +11417,7 @@
           <w:rPr>
             <w:noProof/>
           </w:rPr>
-          <w:t>14</w:t>
+          <w:t>7</w:t>
         </w:r>
         <w:r>
           <w:rPr>
@@ -14985,6 +15520,7 @@
   <w:style w:type="character" w:default="1" w:styleId="DefaultParagraphFont">
     <w:name w:val="Default Paragraph Font"/>
     <w:uiPriority w:val="1"/>
+    <w:semiHidden/>
     <w:unhideWhenUsed/>
   </w:style>
   <w:style w:type="table" w:default="1" w:styleId="TableNormal">
@@ -16256,7 +16792,7 @@
 </file>
 
 <file path=customXml/itemProps1.xml><?xml version="1.0" encoding="utf-8"?>
-<ds:datastoreItem xmlns:ds="http://schemas.openxmlformats.org/officeDocument/2006/customXml" ds:itemID="{9A8632C6-5950-4077-A255-30FC4E50CCF5}">
+<ds:datastoreItem xmlns:ds="http://schemas.openxmlformats.org/officeDocument/2006/customXml" ds:itemID="{7619149D-4FD7-49FF-BAA0-1441F83C0F16}">
   <ds:schemaRefs>
     <ds:schemaRef ds:uri="http://schemas.openxmlformats.org/officeDocument/2006/bibliography"/>
   </ds:schemaRefs>

</xml_diff>